<commit_message>
Doc de requisitos student#1
</commit_message>
<xml_diff>
--- a/reports/Student #1/D04/03 Requirements - Student #1.docx
+++ b/reports/Student #1/D04/03 Requirements - Student #1.docx
@@ -614,7 +614,7 @@
                   <w:rPr>
                     <w:rFonts w:asciiTheme="majorHAnsi" w:hAnsiTheme="majorHAnsi" w:cstheme="majorHAnsi"/>
                   </w:rPr>
-                  <w:t>27</w:t>
+                  <w:t>21</w:t>
                 </w:r>
                 <w:r>
                   <w:rPr>
@@ -626,13 +626,7 @@
                   <w:rPr>
                     <w:rFonts w:asciiTheme="majorHAnsi" w:hAnsiTheme="majorHAnsi" w:cstheme="majorHAnsi"/>
                   </w:rPr>
-                  <w:t>0</w:t>
-                </w:r>
-                <w:r>
-                  <w:rPr>
-                    <w:rFonts w:asciiTheme="majorHAnsi" w:hAnsiTheme="majorHAnsi" w:cstheme="majorHAnsi"/>
-                  </w:rPr>
-                  <w:t>6</w:t>
+                  <w:t>10</w:t>
                 </w:r>
                 <w:r>
                   <w:rPr>
@@ -6563,11 +6557,13 @@
     <w:rsid w:val="00620573"/>
     <w:rsid w:val="00624F07"/>
     <w:rsid w:val="007650D7"/>
+    <w:rsid w:val="007937B6"/>
     <w:rsid w:val="00822951"/>
     <w:rsid w:val="00831B58"/>
     <w:rsid w:val="008905D3"/>
     <w:rsid w:val="00E2592F"/>
     <w:rsid w:val="00E9200A"/>
+    <w:rsid w:val="00F74E23"/>
   </w:rsids>
   <m:mathPr>
     <m:mathFont m:val="Cambria Math"/>

</xml_diff>

<commit_message>
Ajuste del grupo  C2.020  --> C3.020
</commit_message>
<xml_diff>
--- a/reports/Student #1/D04/03 Requirements - Student #1.docx
+++ b/reports/Student #1/D04/03 Requirements - Student #1.docx
@@ -114,7 +114,7 @@
                   <w:rPr>
                     <w:rFonts w:asciiTheme="majorHAnsi" w:hAnsiTheme="majorHAnsi" w:cstheme="majorHAnsi"/>
                   </w:rPr>
-                  <w:t>2</w:t>
+                  <w:t>3</w:t>
                 </w:r>
                 <w:r>
                   <w:rPr>
@@ -6560,7 +6560,9 @@
     <w:rsid w:val="007937B6"/>
     <w:rsid w:val="00822951"/>
     <w:rsid w:val="00831B58"/>
+    <w:rsid w:val="00853F85"/>
     <w:rsid w:val="008905D3"/>
+    <w:rsid w:val="00C245AE"/>
     <w:rsid w:val="00E2592F"/>
     <w:rsid w:val="00E9200A"/>
     <w:rsid w:val="00F74E23"/>

</xml_diff>